<commit_message>
added documentation and screenshots
</commit_message>
<xml_diff>
--- a/28_Saqif/saqif-hoque-activity.docx
+++ b/28_Saqif/saqif-hoque-activity.docx
@@ -907,14 +907,82 @@
       </w:pPr>
     </w:p>
     <w:p>
-      <w:r>
-        <w:rPr>
-          <w:rFonts w:hint="default" w:ascii="Times New Roman" w:hAnsi="Times New Roman" w:cs="Times New Roman"/>
-          <w:sz w:val="24"/>
-          <w:szCs w:val="24"/>
-          <w:lang w:val="en-US"/>
-        </w:rPr>
-        <w:br w:type="textWrapping"/>
+      <w:pPr>
+        <w:numPr>
+          <w:ilvl w:val="0"/>
+          <w:numId w:val="1"/>
+        </w:numPr>
+        <w:ind w:left="0" w:leftChars="0" w:firstLine="0" w:firstLineChars="0"/>
+      </w:pPr>
+      <w:r>
+        <w:rPr>
+          <w:rFonts w:hint="default" w:ascii="Times New Roman" w:hAnsi="Times New Roman" w:cs="Times New Roman"/>
+          <w:sz w:val="24"/>
+          <w:szCs w:val="24"/>
+          <w:lang w:val="en-US"/>
+        </w:rPr>
+        <w:br w:type="textWrapping"/>
+      </w:r>
+      <w:r>
+        <w:rPr>
+          <w:rFonts w:hint="default" w:ascii="Times New Roman" w:hAnsi="Times New Roman" w:cs="Times New Roman"/>
+          <w:sz w:val="24"/>
+          <w:szCs w:val="24"/>
+          <w:lang w:val="en-US"/>
+        </w:rPr>
+        <w:t>add add and commit the new update locally.</w:t>
+      </w:r>
+      <w:r>
+        <w:rPr>
+          <w:rFonts w:hint="default" w:ascii="Times New Roman" w:hAnsi="Times New Roman" w:cs="Times New Roman"/>
+          <w:sz w:val="24"/>
+          <w:szCs w:val="24"/>
+          <w:lang w:val="en-US"/>
+        </w:rPr>
+        <w:br w:type="textWrapping"/>
+      </w:r>
+      <w:r>
+        <w:drawing>
+          <wp:inline distT="0" distB="0" distL="114300" distR="114300">
+            <wp:extent cx="5274310" cy="924560"/>
+            <wp:effectExtent l="0" t="0" r="8890" b="2540"/>
+            <wp:docPr id="7" name="Picture 1"/>
+            <wp:cNvGraphicFramePr>
+              <a:graphicFrameLocks xmlns:a="http://schemas.openxmlformats.org/drawingml/2006/main" noChangeAspect="1"/>
+            </wp:cNvGraphicFramePr>
+            <a:graphic xmlns:a="http://schemas.openxmlformats.org/drawingml/2006/main">
+              <a:graphicData uri="http://schemas.openxmlformats.org/drawingml/2006/picture">
+                <pic:pic xmlns:pic="http://schemas.openxmlformats.org/drawingml/2006/picture">
+                  <pic:nvPicPr>
+                    <pic:cNvPr id="7" name="Picture 1"/>
+                    <pic:cNvPicPr>
+                      <a:picLocks noChangeAspect="1"/>
+                    </pic:cNvPicPr>
+                  </pic:nvPicPr>
+                  <pic:blipFill>
+                    <a:blip r:embed="rId10"/>
+                    <a:stretch>
+                      <a:fillRect/>
+                    </a:stretch>
+                  </pic:blipFill>
+                  <pic:spPr>
+                    <a:xfrm>
+                      <a:off x="0" y="0"/>
+                      <a:ext cx="5274310" cy="924560"/>
+                    </a:xfrm>
+                    <a:prstGeom prst="rect">
+                      <a:avLst/>
+                    </a:prstGeom>
+                    <a:noFill/>
+                    <a:ln>
+                      <a:noFill/>
+                    </a:ln>
+                  </pic:spPr>
+                </pic:pic>
+              </a:graphicData>
+            </a:graphic>
+          </wp:inline>
+        </w:drawing>
       </w:r>
     </w:p>
     <w:p>
@@ -923,35 +991,646 @@
           <w:numId w:val="0"/>
         </w:numPr>
       </w:pPr>
-      <w:bookmarkStart w:id="0" w:name="_GoBack"/>
-      <w:bookmarkEnd w:id="0"/>
     </w:p>
     <w:p>
       <w:pPr>
         <w:numPr>
           <w:numId w:val="0"/>
         </w:numPr>
-        <w:rPr>
-          <w:rFonts w:hint="default"/>
-          <w:lang w:val="en-US"/>
-        </w:rPr>
-      </w:pPr>
-    </w:p>
-    <w:p>
-      <w:pPr>
-        <w:rPr>
-          <w:rFonts w:hint="default"/>
-          <w:lang w:val="en-US"/>
-        </w:rPr>
-      </w:pPr>
-    </w:p>
-    <w:p>
-      <w:pPr>
-        <w:rPr>
-          <w:rFonts w:hint="default"/>
-          <w:lang w:val="en-US"/>
-        </w:rPr>
-      </w:pPr>
+      </w:pPr>
+    </w:p>
+    <w:p>
+      <w:pPr>
+        <w:numPr>
+          <w:numId w:val="0"/>
+        </w:numPr>
+      </w:pPr>
+    </w:p>
+    <w:p>
+      <w:pPr>
+        <w:numPr>
+          <w:numId w:val="0"/>
+        </w:numPr>
+      </w:pPr>
+    </w:p>
+    <w:p>
+      <w:pPr>
+        <w:numPr>
+          <w:numId w:val="0"/>
+        </w:numPr>
+      </w:pPr>
+    </w:p>
+    <w:p>
+      <w:pPr>
+        <w:numPr>
+          <w:numId w:val="0"/>
+        </w:numPr>
+      </w:pPr>
+    </w:p>
+    <w:p>
+      <w:pPr>
+        <w:numPr>
+          <w:numId w:val="0"/>
+        </w:numPr>
+      </w:pPr>
+    </w:p>
+    <w:p>
+      <w:pPr>
+        <w:numPr>
+          <w:numId w:val="0"/>
+        </w:numPr>
+      </w:pPr>
+    </w:p>
+    <w:p>
+      <w:pPr>
+        <w:numPr>
+          <w:numId w:val="0"/>
+        </w:numPr>
+      </w:pPr>
+    </w:p>
+    <w:p>
+      <w:pPr>
+        <w:numPr>
+          <w:numId w:val="0"/>
+        </w:numPr>
+      </w:pPr>
+    </w:p>
+    <w:p>
+      <w:pPr>
+        <w:numPr>
+          <w:numId w:val="0"/>
+        </w:numPr>
+        <w:rPr>
+          <w:rFonts w:hint="default"/>
+          <w:lang w:val="en-US"/>
+        </w:rPr>
+      </w:pPr>
+      <w:r>
+        <w:rPr>
+          <w:rFonts w:hint="default"/>
+          <w:lang w:val="en-US"/>
+        </w:rPr>
+        <w:t>6. Pulling latest changes and we can see a conflict has been created.</w:t>
+      </w:r>
+    </w:p>
+    <w:p>
+      <w:pPr>
+        <w:rPr>
+          <w:rFonts w:hint="default"/>
+          <w:lang w:val="en-US"/>
+        </w:rPr>
+      </w:pPr>
+      <w:r>
+        <w:rPr>
+          <w:rFonts w:hint="default"/>
+          <w:lang w:val="en-US"/>
+        </w:rPr>
+        <w:drawing>
+          <wp:inline distT="0" distB="0" distL="114300" distR="114300">
+            <wp:extent cx="5267325" cy="1733550"/>
+            <wp:effectExtent l="0" t="0" r="3175" b="6350"/>
+            <wp:docPr id="13" name="Picture 13" descr="merge 1"/>
+            <wp:cNvGraphicFramePr>
+              <a:graphicFrameLocks xmlns:a="http://schemas.openxmlformats.org/drawingml/2006/main" noChangeAspect="1"/>
+            </wp:cNvGraphicFramePr>
+            <a:graphic xmlns:a="http://schemas.openxmlformats.org/drawingml/2006/main">
+              <a:graphicData uri="http://schemas.openxmlformats.org/drawingml/2006/picture">
+                <pic:pic xmlns:pic="http://schemas.openxmlformats.org/drawingml/2006/picture">
+                  <pic:nvPicPr>
+                    <pic:cNvPr id="13" name="Picture 13" descr="merge 1"/>
+                    <pic:cNvPicPr>
+                      <a:picLocks noChangeAspect="1"/>
+                    </pic:cNvPicPr>
+                  </pic:nvPicPr>
+                  <pic:blipFill>
+                    <a:blip r:embed="rId11"/>
+                    <a:stretch>
+                      <a:fillRect/>
+                    </a:stretch>
+                  </pic:blipFill>
+                  <pic:spPr>
+                    <a:xfrm>
+                      <a:off x="0" y="0"/>
+                      <a:ext cx="5267325" cy="1733550"/>
+                    </a:xfrm>
+                    <a:prstGeom prst="rect">
+                      <a:avLst/>
+                    </a:prstGeom>
+                  </pic:spPr>
+                </pic:pic>
+              </a:graphicData>
+            </a:graphic>
+          </wp:inline>
+        </w:drawing>
+      </w:r>
+    </w:p>
+    <w:p>
+      <w:pPr>
+        <w:rPr>
+          <w:rFonts w:hint="default"/>
+          <w:lang w:val="en-US"/>
+        </w:rPr>
+      </w:pPr>
+    </w:p>
+    <w:p>
+      <w:pPr>
+        <w:numPr>
+          <w:ilvl w:val="0"/>
+          <w:numId w:val="2"/>
+        </w:numPr>
+        <w:rPr>
+          <w:rFonts w:hint="default"/>
+          <w:lang w:val="en-US"/>
+        </w:rPr>
+      </w:pPr>
+      <w:r>
+        <w:rPr>
+          <w:rFonts w:hint="default"/>
+          <w:lang w:val="en-US"/>
+        </w:rPr>
+        <w:t>Merge conflicts</w:t>
+      </w:r>
+    </w:p>
+    <w:p>
+      <w:pPr>
+        <w:rPr>
+          <w:rFonts w:hint="default"/>
+          <w:lang w:val="en-US"/>
+        </w:rPr>
+      </w:pPr>
+      <w:r>
+        <w:rPr>
+          <w:rFonts w:hint="default"/>
+          <w:lang w:val="en-US"/>
+        </w:rPr>
+        <w:drawing>
+          <wp:inline distT="0" distB="0" distL="114300" distR="114300">
+            <wp:extent cx="5270500" cy="2964815"/>
+            <wp:effectExtent l="0" t="0" r="0" b="6985"/>
+            <wp:docPr id="14" name="Picture 14" descr="merge 2"/>
+            <wp:cNvGraphicFramePr>
+              <a:graphicFrameLocks xmlns:a="http://schemas.openxmlformats.org/drawingml/2006/main" noChangeAspect="1"/>
+            </wp:cNvGraphicFramePr>
+            <a:graphic xmlns:a="http://schemas.openxmlformats.org/drawingml/2006/main">
+              <a:graphicData uri="http://schemas.openxmlformats.org/drawingml/2006/picture">
+                <pic:pic xmlns:pic="http://schemas.openxmlformats.org/drawingml/2006/picture">
+                  <pic:nvPicPr>
+                    <pic:cNvPr id="14" name="Picture 14" descr="merge 2"/>
+                    <pic:cNvPicPr>
+                      <a:picLocks noChangeAspect="1"/>
+                    </pic:cNvPicPr>
+                  </pic:nvPicPr>
+                  <pic:blipFill>
+                    <a:blip r:embed="rId12"/>
+                    <a:stretch>
+                      <a:fillRect/>
+                    </a:stretch>
+                  </pic:blipFill>
+                  <pic:spPr>
+                    <a:xfrm>
+                      <a:off x="0" y="0"/>
+                      <a:ext cx="5270500" cy="2964815"/>
+                    </a:xfrm>
+                    <a:prstGeom prst="rect">
+                      <a:avLst/>
+                    </a:prstGeom>
+                  </pic:spPr>
+                </pic:pic>
+              </a:graphicData>
+            </a:graphic>
+          </wp:inline>
+        </w:drawing>
+      </w:r>
+    </w:p>
+    <w:p>
+      <w:pPr>
+        <w:rPr>
+          <w:rFonts w:hint="default"/>
+          <w:lang w:val="en-US"/>
+        </w:rPr>
+      </w:pPr>
+      <w:r>
+        <w:rPr>
+          <w:rFonts w:hint="default"/>
+          <w:lang w:val="en-US"/>
+        </w:rPr>
+        <w:t>Merge conflicts Resolved.</w:t>
+      </w:r>
+    </w:p>
+    <w:p>
+      <w:pPr>
+        <w:rPr>
+          <w:rFonts w:hint="default"/>
+          <w:lang w:val="en-US"/>
+        </w:rPr>
+      </w:pPr>
+      <w:r>
+        <w:rPr>
+          <w:rFonts w:hint="default"/>
+          <w:lang w:val="en-US"/>
+        </w:rPr>
+        <w:drawing>
+          <wp:inline distT="0" distB="0" distL="114300" distR="114300">
+            <wp:extent cx="4457700" cy="3227705"/>
+            <wp:effectExtent l="0" t="0" r="0" b="10795"/>
+            <wp:docPr id="15" name="Picture 15" descr="merge 3"/>
+            <wp:cNvGraphicFramePr>
+              <a:graphicFrameLocks xmlns:a="http://schemas.openxmlformats.org/drawingml/2006/main" noChangeAspect="1"/>
+            </wp:cNvGraphicFramePr>
+            <a:graphic xmlns:a="http://schemas.openxmlformats.org/drawingml/2006/main">
+              <a:graphicData uri="http://schemas.openxmlformats.org/drawingml/2006/picture">
+                <pic:pic xmlns:pic="http://schemas.openxmlformats.org/drawingml/2006/picture">
+                  <pic:nvPicPr>
+                    <pic:cNvPr id="15" name="Picture 15" descr="merge 3"/>
+                    <pic:cNvPicPr>
+                      <a:picLocks noChangeAspect="1"/>
+                    </pic:cNvPicPr>
+                  </pic:nvPicPr>
+                  <pic:blipFill>
+                    <a:blip r:embed="rId13"/>
+                    <a:stretch>
+                      <a:fillRect/>
+                    </a:stretch>
+                  </pic:blipFill>
+                  <pic:spPr>
+                    <a:xfrm>
+                      <a:off x="0" y="0"/>
+                      <a:ext cx="4457700" cy="3227705"/>
+                    </a:xfrm>
+                    <a:prstGeom prst="rect">
+                      <a:avLst/>
+                    </a:prstGeom>
+                  </pic:spPr>
+                </pic:pic>
+              </a:graphicData>
+            </a:graphic>
+          </wp:inline>
+        </w:drawing>
+      </w:r>
+    </w:p>
+    <w:p>
+      <w:pPr>
+        <w:rPr>
+          <w:rFonts w:hint="default"/>
+          <w:lang w:val="en-US"/>
+        </w:rPr>
+      </w:pPr>
+    </w:p>
+    <w:p>
+      <w:pPr>
+        <w:rPr>
+          <w:rFonts w:hint="default"/>
+          <w:lang w:val="en-US"/>
+        </w:rPr>
+      </w:pPr>
+      <w:r>
+        <w:rPr>
+          <w:rFonts w:hint="default"/>
+          <w:lang w:val="en-US"/>
+        </w:rPr>
+        <w:t>8.</w:t>
+      </w:r>
+    </w:p>
+    <w:p>
+      <w:pPr>
+        <w:rPr>
+          <w:rFonts w:hint="default"/>
+          <w:lang w:val="en-US"/>
+        </w:rPr>
+      </w:pPr>
+      <w:r>
+        <w:rPr>
+          <w:rFonts w:hint="default"/>
+          <w:lang w:val="en-US"/>
+        </w:rPr>
+        <w:t>Merge conflict resolved and new commit created</w:t>
+      </w:r>
+      <w:r>
+        <w:rPr>
+          <w:rFonts w:hint="default"/>
+          <w:lang w:val="en-US"/>
+        </w:rPr>
+        <w:br w:type="textWrapping"/>
+      </w:r>
+      <w:r>
+        <w:rPr>
+          <w:rFonts w:hint="default"/>
+          <w:lang w:val="en-US"/>
+        </w:rPr>
+        <w:drawing>
+          <wp:inline distT="0" distB="0" distL="114300" distR="114300">
+            <wp:extent cx="5265420" cy="1661795"/>
+            <wp:effectExtent l="0" t="0" r="5080" b="1905"/>
+            <wp:docPr id="16" name="Picture 16" descr="3"/>
+            <wp:cNvGraphicFramePr>
+              <a:graphicFrameLocks xmlns:a="http://schemas.openxmlformats.org/drawingml/2006/main" noChangeAspect="1"/>
+            </wp:cNvGraphicFramePr>
+            <a:graphic xmlns:a="http://schemas.openxmlformats.org/drawingml/2006/main">
+              <a:graphicData uri="http://schemas.openxmlformats.org/drawingml/2006/picture">
+                <pic:pic xmlns:pic="http://schemas.openxmlformats.org/drawingml/2006/picture">
+                  <pic:nvPicPr>
+                    <pic:cNvPr id="16" name="Picture 16" descr="3"/>
+                    <pic:cNvPicPr>
+                      <a:picLocks noChangeAspect="1"/>
+                    </pic:cNvPicPr>
+                  </pic:nvPicPr>
+                  <pic:blipFill>
+                    <a:blip r:embed="rId14"/>
+                    <a:stretch>
+                      <a:fillRect/>
+                    </a:stretch>
+                  </pic:blipFill>
+                  <pic:spPr>
+                    <a:xfrm>
+                      <a:off x="0" y="0"/>
+                      <a:ext cx="5265420" cy="1661795"/>
+                    </a:xfrm>
+                    <a:prstGeom prst="rect">
+                      <a:avLst/>
+                    </a:prstGeom>
+                  </pic:spPr>
+                </pic:pic>
+              </a:graphicData>
+            </a:graphic>
+          </wp:inline>
+        </w:drawing>
+      </w:r>
+    </w:p>
+    <w:p>
+      <w:pPr>
+        <w:rPr>
+          <w:rFonts w:hint="default"/>
+          <w:lang w:val="en-US"/>
+        </w:rPr>
+      </w:pPr>
+    </w:p>
+    <w:p>
+      <w:pPr>
+        <w:numPr>
+          <w:numId w:val="0"/>
+        </w:numPr>
+        <w:ind w:leftChars="0"/>
+        <w:rPr>
+          <w:rFonts w:hint="default"/>
+          <w:lang w:val="en-US"/>
+        </w:rPr>
+      </w:pPr>
+      <w:r>
+        <w:rPr>
+          <w:rFonts w:hint="default"/>
+          <w:lang w:val="en-US"/>
+        </w:rPr>
+        <w:t>9.Pull request creation</w:t>
+      </w:r>
+      <w:r>
+        <w:rPr>
+          <w:rFonts w:hint="default"/>
+          <w:lang w:val="en-US"/>
+        </w:rPr>
+        <w:br w:type="textWrapping"/>
+      </w:r>
+      <w:r>
+        <w:rPr>
+          <w:rFonts w:hint="default"/>
+          <w:lang w:val="en-US"/>
+        </w:rPr>
+        <w:drawing>
+          <wp:inline distT="0" distB="0" distL="114300" distR="114300">
+            <wp:extent cx="5270500" cy="2997200"/>
+            <wp:effectExtent l="0" t="0" r="0" b="0"/>
+            <wp:docPr id="17" name="Picture 17" descr="pr 1"/>
+            <wp:cNvGraphicFramePr>
+              <a:graphicFrameLocks xmlns:a="http://schemas.openxmlformats.org/drawingml/2006/main" noChangeAspect="1"/>
+            </wp:cNvGraphicFramePr>
+            <a:graphic xmlns:a="http://schemas.openxmlformats.org/drawingml/2006/main">
+              <a:graphicData uri="http://schemas.openxmlformats.org/drawingml/2006/picture">
+                <pic:pic xmlns:pic="http://schemas.openxmlformats.org/drawingml/2006/picture">
+                  <pic:nvPicPr>
+                    <pic:cNvPr id="17" name="Picture 17" descr="pr 1"/>
+                    <pic:cNvPicPr>
+                      <a:picLocks noChangeAspect="1"/>
+                    </pic:cNvPicPr>
+                  </pic:nvPicPr>
+                  <pic:blipFill>
+                    <a:blip r:embed="rId15"/>
+                    <a:stretch>
+                      <a:fillRect/>
+                    </a:stretch>
+                  </pic:blipFill>
+                  <pic:spPr>
+                    <a:xfrm>
+                      <a:off x="0" y="0"/>
+                      <a:ext cx="5270500" cy="2997200"/>
+                    </a:xfrm>
+                    <a:prstGeom prst="rect">
+                      <a:avLst/>
+                    </a:prstGeom>
+                  </pic:spPr>
+                </pic:pic>
+              </a:graphicData>
+            </a:graphic>
+          </wp:inline>
+        </w:drawing>
+      </w:r>
+      <w:r>
+        <w:rPr>
+          <w:rFonts w:hint="default"/>
+          <w:lang w:val="en-US"/>
+        </w:rPr>
+        <w:br w:type="textWrapping"/>
+      </w:r>
+      <w:r>
+        <w:rPr>
+          <w:rFonts w:hint="default"/>
+          <w:lang w:val="en-US"/>
+        </w:rPr>
+        <w:br w:type="textWrapping"/>
+      </w:r>
+      <w:r>
+        <w:rPr>
+          <w:rFonts w:hint="default"/>
+          <w:lang w:val="en-US"/>
+        </w:rPr>
+        <w:t>10. pull request accepted</w:t>
+      </w:r>
+    </w:p>
+    <w:p>
+      <w:r>
+        <w:drawing>
+          <wp:inline distT="0" distB="0" distL="114300" distR="114300">
+            <wp:extent cx="5269230" cy="2190750"/>
+            <wp:effectExtent l="0" t="0" r="0" b="6350"/>
+            <wp:docPr id="18" name="Picture 2"/>
+            <wp:cNvGraphicFramePr>
+              <a:graphicFrameLocks xmlns:a="http://schemas.openxmlformats.org/drawingml/2006/main" noChangeAspect="1"/>
+            </wp:cNvGraphicFramePr>
+            <a:graphic xmlns:a="http://schemas.openxmlformats.org/drawingml/2006/main">
+              <a:graphicData uri="http://schemas.openxmlformats.org/drawingml/2006/picture">
+                <pic:pic xmlns:pic="http://schemas.openxmlformats.org/drawingml/2006/picture">
+                  <pic:nvPicPr>
+                    <pic:cNvPr id="18" name="Picture 2"/>
+                    <pic:cNvPicPr>
+                      <a:picLocks noChangeAspect="1"/>
+                    </pic:cNvPicPr>
+                  </pic:nvPicPr>
+                  <pic:blipFill>
+                    <a:blip r:embed="rId16"/>
+                    <a:stretch>
+                      <a:fillRect/>
+                    </a:stretch>
+                  </pic:blipFill>
+                  <pic:spPr>
+                    <a:xfrm>
+                      <a:off x="0" y="0"/>
+                      <a:ext cx="5269230" cy="2190750"/>
+                    </a:xfrm>
+                    <a:prstGeom prst="rect">
+                      <a:avLst/>
+                    </a:prstGeom>
+                    <a:noFill/>
+                    <a:ln>
+                      <a:noFill/>
+                    </a:ln>
+                  </pic:spPr>
+                </pic:pic>
+              </a:graphicData>
+            </a:graphic>
+          </wp:inline>
+        </w:drawing>
+      </w:r>
+    </w:p>
+    <w:p/>
+    <w:p>
+      <w:pPr>
+        <w:numPr>
+          <w:ilvl w:val="0"/>
+          <w:numId w:val="3"/>
+        </w:numPr>
+        <w:rPr>
+          <w:rFonts w:hint="default"/>
+          <w:lang w:val="en-US"/>
+        </w:rPr>
+      </w:pPr>
+      <w:r>
+        <w:rPr>
+          <w:rFonts w:hint="default"/>
+          <w:lang w:val="en-US"/>
+        </w:rPr>
+        <w:t>New branch created for documentation and pull request created</w:t>
+      </w:r>
+      <w:r>
+        <w:rPr>
+          <w:rFonts w:hint="default"/>
+          <w:lang w:val="en-US"/>
+        </w:rPr>
+        <w:br w:type="textWrapping"/>
+      </w:r>
+      <w:r>
+        <w:rPr>
+          <w:rFonts w:hint="default"/>
+          <w:lang w:val="en-US"/>
+        </w:rPr>
+        <w:br w:type="textWrapping"/>
+      </w:r>
+    </w:p>
+    <w:p>
+      <w:pPr>
+        <w:numPr>
+          <w:numId w:val="0"/>
+        </w:numPr>
+        <w:rPr>
+          <w:rFonts w:hint="default"/>
+          <w:lang w:val="en-US"/>
+        </w:rPr>
+      </w:pPr>
+      <w:r>
+        <w:rPr>
+          <w:rFonts w:hint="default"/>
+          <w:lang w:val="en-US"/>
+        </w:rPr>
+        <w:drawing>
+          <wp:inline distT="0" distB="0" distL="114300" distR="114300">
+            <wp:extent cx="5268595" cy="3175635"/>
+            <wp:effectExtent l="0" t="0" r="1905" b="12065"/>
+            <wp:docPr id="20" name="Picture 20" descr="doc merge"/>
+            <wp:cNvGraphicFramePr>
+              <a:graphicFrameLocks xmlns:a="http://schemas.openxmlformats.org/drawingml/2006/main" noChangeAspect="1"/>
+            </wp:cNvGraphicFramePr>
+            <a:graphic xmlns:a="http://schemas.openxmlformats.org/drawingml/2006/main">
+              <a:graphicData uri="http://schemas.openxmlformats.org/drawingml/2006/picture">
+                <pic:pic xmlns:pic="http://schemas.openxmlformats.org/drawingml/2006/picture">
+                  <pic:nvPicPr>
+                    <pic:cNvPr id="20" name="Picture 20" descr="doc merge"/>
+                    <pic:cNvPicPr>
+                      <a:picLocks noChangeAspect="1"/>
+                    </pic:cNvPicPr>
+                  </pic:nvPicPr>
+                  <pic:blipFill>
+                    <a:blip r:embed="rId17"/>
+                    <a:stretch>
+                      <a:fillRect/>
+                    </a:stretch>
+                  </pic:blipFill>
+                  <pic:spPr>
+                    <a:xfrm>
+                      <a:off x="0" y="0"/>
+                      <a:ext cx="5268595" cy="3175635"/>
+                    </a:xfrm>
+                    <a:prstGeom prst="rect">
+                      <a:avLst/>
+                    </a:prstGeom>
+                  </pic:spPr>
+                </pic:pic>
+              </a:graphicData>
+            </a:graphic>
+          </wp:inline>
+        </w:drawing>
+      </w:r>
+      <w:bookmarkStart w:id="0" w:name="_GoBack"/>
+      <w:bookmarkEnd w:id="0"/>
+      <w:r>
+        <w:rPr>
+          <w:rFonts w:hint="default"/>
+          <w:lang w:val="en-US"/>
+        </w:rPr>
+        <w:drawing>
+          <wp:inline distT="0" distB="0" distL="114300" distR="114300">
+            <wp:extent cx="5268595" cy="3175635"/>
+            <wp:effectExtent l="0" t="0" r="1905" b="12065"/>
+            <wp:docPr id="19" name="Picture 19" descr="doc merge"/>
+            <wp:cNvGraphicFramePr>
+              <a:graphicFrameLocks xmlns:a="http://schemas.openxmlformats.org/drawingml/2006/main" noChangeAspect="1"/>
+            </wp:cNvGraphicFramePr>
+            <a:graphic xmlns:a="http://schemas.openxmlformats.org/drawingml/2006/main">
+              <a:graphicData uri="http://schemas.openxmlformats.org/drawingml/2006/picture">
+                <pic:pic xmlns:pic="http://schemas.openxmlformats.org/drawingml/2006/picture">
+                  <pic:nvPicPr>
+                    <pic:cNvPr id="19" name="Picture 19" descr="doc merge"/>
+                    <pic:cNvPicPr>
+                      <a:picLocks noChangeAspect="1"/>
+                    </pic:cNvPicPr>
+                  </pic:nvPicPr>
+                  <pic:blipFill>
+                    <a:blip r:embed="rId17"/>
+                    <a:stretch>
+                      <a:fillRect/>
+                    </a:stretch>
+                  </pic:blipFill>
+                  <pic:spPr>
+                    <a:xfrm>
+                      <a:off x="0" y="0"/>
+                      <a:ext cx="5268595" cy="3175635"/>
+                    </a:xfrm>
+                    <a:prstGeom prst="rect">
+                      <a:avLst/>
+                    </a:prstGeom>
+                  </pic:spPr>
+                </pic:pic>
+              </a:graphicData>
+            </a:graphic>
+          </wp:inline>
+        </w:drawing>
+      </w:r>
     </w:p>
     <w:sectPr>
       <w:pgSz w:w="11906" w:h="16838"/>
@@ -975,10 +1654,45 @@
       <w:suff w:val="space"/>
       <w:lvlText w:val="%1."/>
       <w:lvlJc w:val="left"/>
+      <w:rPr>
+        <w:rFonts w:hint="default" w:ascii="Times New Roman" w:hAnsi="Times New Roman" w:cs="Times New Roman"/>
+        <w:sz w:val="24"/>
+        <w:szCs w:val="24"/>
+      </w:rPr>
+    </w:lvl>
+  </w:abstractNum>
+  <w:abstractNum w:abstractNumId="1">
+    <w:nsid w:val="024E6CD9"/>
+    <w:multiLevelType w:val="singleLevel"/>
+    <w:tmpl w:val="024E6CD9"/>
+    <w:lvl w:ilvl="0" w:tentative="0">
+      <w:start w:val="7"/>
+      <w:numFmt w:val="decimal"/>
+      <w:suff w:val="space"/>
+      <w:lvlText w:val="%1."/>
+      <w:lvlJc w:val="left"/>
+    </w:lvl>
+  </w:abstractNum>
+  <w:abstractNum w:abstractNumId="2">
+    <w:nsid w:val="4235F180"/>
+    <w:multiLevelType w:val="singleLevel"/>
+    <w:tmpl w:val="4235F180"/>
+    <w:lvl w:ilvl="0" w:tentative="0">
+      <w:start w:val="11"/>
+      <w:numFmt w:val="decimal"/>
+      <w:suff w:val="space"/>
+      <w:lvlText w:val="%1."/>
+      <w:lvlJc w:val="left"/>
     </w:lvl>
   </w:abstractNum>
   <w:num w:numId="1">
     <w:abstractNumId w:val="0"/>
+  </w:num>
+  <w:num w:numId="2">
+    <w:abstractNumId w:val="1"/>
+  </w:num>
+  <w:num w:numId="3">
+    <w:abstractNumId w:val="2"/>
   </w:num>
 </w:numbering>
 </file>

</xml_diff>